<commit_message>
Alterações realizadas no MER do SIHO
</commit_message>
<xml_diff>
--- a/ProjetoSIHO.docx
+++ b/ProjetoSIHO.docx
@@ -1184,12 +1184,10 @@
         </w:rPr>
         <w:t xml:space="preserve"> </w:t>
       </w:r>
-      <w:proofErr w:type="spellStart"/>
       <w:proofErr w:type="gramStart"/>
       <w:r>
         <w:t>usuario</w:t>
       </w:r>
-      <w:proofErr w:type="spellEnd"/>
       <w:proofErr w:type="gramEnd"/>
       <w:r>
         <w:t xml:space="preserve"> VARCHAR NULL,</w:t>
@@ -1605,12 +1603,10 @@
         </w:rPr>
         <w:t xml:space="preserve"> </w:t>
       </w:r>
-      <w:proofErr w:type="spellStart"/>
       <w:proofErr w:type="gramStart"/>
       <w:r>
         <w:t>cursonome</w:t>
       </w:r>
-      <w:proofErr w:type="spellEnd"/>
       <w:proofErr w:type="gramEnd"/>
       <w:r>
         <w:t xml:space="preserve"> VARCHAR(50) NULL,</w:t>
@@ -1696,7 +1692,6 @@
       <w:r>
         <w:t xml:space="preserve"> </w:t>
       </w:r>
-      <w:proofErr w:type="spellStart"/>
       <w:proofErr w:type="gramStart"/>
       <w:r>
         <w:rPr>
@@ -1704,7 +1699,6 @@
         </w:rPr>
         <w:t>situacao</w:t>
       </w:r>
-      <w:proofErr w:type="spellEnd"/>
       <w:proofErr w:type="gramEnd"/>
       <w:r>
         <w:rPr>
@@ -1768,12 +1762,10 @@
       <w:r>
         <w:t xml:space="preserve"> </w:t>
       </w:r>
-      <w:proofErr w:type="spellStart"/>
       <w:proofErr w:type="gramStart"/>
       <w:r>
         <w:t>disciplinaid</w:t>
       </w:r>
-      <w:proofErr w:type="spellEnd"/>
       <w:proofErr w:type="gramEnd"/>
       <w:r>
         <w:t xml:space="preserve"> INTEGER AUTO_INCREMENT,</w:t>
@@ -2028,21 +2020,7 @@
         <w:rPr>
           <w:lang w:val="en-US"/>
         </w:rPr>
-        <w:t>#</w:t>
-      </w:r>
-      <w:proofErr w:type="spellStart"/>
-      <w:r>
-        <w:rPr>
-          <w:lang w:val="en-US"/>
-        </w:rPr>
-        <w:t>Tabela</w:t>
-      </w:r>
-      <w:proofErr w:type="spellEnd"/>
-      <w:r>
-        <w:rPr>
-          <w:lang w:val="en-US"/>
-        </w:rPr>
-        <w:t xml:space="preserve"> Grade</w:t>
+        <w:t>#Tabela Grade</w:t>
       </w:r>
     </w:p>
     <w:p>
@@ -2152,12 +2130,10 @@
         </w:rPr>
         <w:t xml:space="preserve"> </w:t>
       </w:r>
-      <w:proofErr w:type="spellStart"/>
       <w:proofErr w:type="gramStart"/>
       <w:r>
         <w:t>alunoid</w:t>
       </w:r>
-      <w:proofErr w:type="spellEnd"/>
       <w:proofErr w:type="gramEnd"/>
       <w:r>
         <w:t xml:space="preserve"> INTEGER NULL,</w:t>
@@ -3047,21 +3023,7 @@
         <w:rPr>
           <w:lang w:val="en-US"/>
         </w:rPr>
-        <w:t>#</w:t>
-      </w:r>
-      <w:proofErr w:type="spellStart"/>
-      <w:r>
-        <w:rPr>
-          <w:lang w:val="en-US"/>
-        </w:rPr>
-        <w:t>Tabela</w:t>
-      </w:r>
-      <w:proofErr w:type="spellEnd"/>
-      <w:r>
-        <w:rPr>
-          <w:lang w:val="en-US"/>
-        </w:rPr>
-        <w:t xml:space="preserve"> </w:t>
+        <w:t xml:space="preserve">#Tabela </w:t>
       </w:r>
       <w:proofErr w:type="spellStart"/>
       <w:r>
@@ -3233,12 +3195,10 @@
       <w:r>
         <w:t xml:space="preserve"> </w:t>
       </w:r>
-      <w:proofErr w:type="spellStart"/>
       <w:proofErr w:type="gramStart"/>
       <w:r>
         <w:t>cpf</w:t>
       </w:r>
-      <w:proofErr w:type="spellEnd"/>
       <w:proofErr w:type="gramEnd"/>
       <w:r>
         <w:t xml:space="preserve"> VARCHAR(20) NULL,</w:t>
@@ -3439,7 +3399,6 @@
       <w:r>
         <w:t xml:space="preserve"> </w:t>
       </w:r>
-      <w:proofErr w:type="spellStart"/>
       <w:proofErr w:type="gramStart"/>
       <w:r>
         <w:rPr>
@@ -3447,7 +3406,6 @@
         </w:rPr>
         <w:t>naturalidade</w:t>
       </w:r>
-      <w:proofErr w:type="spellEnd"/>
       <w:proofErr w:type="gramEnd"/>
       <w:r>
         <w:rPr>
@@ -3741,9 +3699,31 @@
       <w:pPr>
         <w:jc w:val="center"/>
       </w:pPr>
-      <w:r>
-        <w:t>O modelo entidade relacionamento representa a estrutura da base de dados do sistema.</w:t>
-      </w:r>
+      <w:proofErr w:type="gramStart"/>
+      <w:r>
+        <w:t>O modelo entidade</w:t>
+      </w:r>
+      <w:proofErr w:type="gramEnd"/>
+      <w:r>
+        <w:t xml:space="preserve"> relacionamento representa a estrutura da base de dados do sistema.</w:t>
+      </w:r>
+      <w:r>
+        <w:rPr>
+          <w:rStyle w:val="Normal"/>
+          <w:rFonts w:eastAsia="Times New Roman" w:cs="Times New Roman"/>
+          <w:snapToGrid w:val="0"/>
+          <w:color w:val="000000"/>
+          <w:w w:val="0"/>
+          <w:sz w:val="0"/>
+          <w:szCs w:val="0"/>
+          <w:u w:color="000000"/>
+          <w:bdr w:val="none" w:sz="0" w:space="0" w:color="000000"/>
+          <w:shd w:val="clear" w:color="000000" w:fill="000000"/>
+          <w:lang w:val="x-none" w:eastAsia="x-none" w:bidi="x-none"/>
+        </w:rPr>
+        <w:t xml:space="preserve"> </w:t>
+      </w:r>
+      <w:bookmarkStart w:id="0" w:name="_GoBack"/>
       <w:r>
         <w:rPr>
           <w:noProof/>
@@ -3751,9 +3731,9 @@
         </w:rPr>
         <w:drawing>
           <wp:inline distT="0" distB="0" distL="0" distR="0">
-            <wp:extent cx="6512877" cy="5790729"/>
+            <wp:extent cx="6167887" cy="4782065"/>
             <wp:effectExtent l="0" t="0" r="0" b="0"/>
-            <wp:docPr id="1" name="Imagem 1"/>
+            <wp:docPr id="2" name="Imagem 2" descr="C:\xampp\htdocs\SIHO\siho Model.png"/>
             <wp:cNvGraphicFramePr>
               <a:graphicFrameLocks xmlns:a="http://schemas.openxmlformats.org/drawingml/2006/main" noChangeAspect="1"/>
             </wp:cNvGraphicFramePr>
@@ -3761,19 +3741,20 @@
               <a:graphicData uri="http://schemas.openxmlformats.org/drawingml/2006/picture">
                 <pic:pic xmlns:pic="http://schemas.openxmlformats.org/drawingml/2006/picture">
                   <pic:nvPicPr>
-                    <pic:cNvPr id="0" name="Picture 1" descr="C:\Users\ramon\AppData\Local\Microsoft\Windows\Temporary Internet Files\Content.Word\Grade_parte01.png"/>
+                    <pic:cNvPr id="0" name="Picture 1" descr="C:\xampp\htdocs\SIHO\siho Model.png"/>
                     <pic:cNvPicPr>
                       <a:picLocks noChangeAspect="1" noChangeArrowheads="1"/>
                     </pic:cNvPicPr>
                   </pic:nvPicPr>
                   <pic:blipFill>
-                    <a:blip r:embed="rId5">
+                    <a:blip r:embed="rId5" cstate="print">
                       <a:extLst>
                         <a:ext uri="{28A0092B-C50C-407E-A947-70E740481C1C}">
                           <a14:useLocalDpi xmlns:a14="http://schemas.microsoft.com/office/drawing/2010/main" val="0"/>
                         </a:ext>
                       </a:extLst>
                     </a:blip>
+                    <a:srcRect/>
                     <a:stretch>
                       <a:fillRect/>
                     </a:stretch>
@@ -3781,18 +3762,18 @@
                   <pic:spPr bwMode="auto">
                     <a:xfrm>
                       <a:off x="0" y="0"/>
-                      <a:ext cx="6512877" cy="5790729"/>
+                      <a:ext cx="6172062" cy="4785302"/>
                     </a:xfrm>
                     <a:prstGeom prst="rect">
                       <a:avLst/>
                     </a:prstGeom>
                     <a:noFill/>
-                    <a:ln w="9525">
+                    <a:ln>
                       <a:noFill/>
-                      <a:miter lim="800000"/>
-                      <a:headEnd/>
-                      <a:tailEnd/>
                     </a:ln>
+                    <a:effectLst>
+                      <a:softEdge rad="31750"/>
+                    </a:effectLst>
                   </pic:spPr>
                 </pic:pic>
               </a:graphicData>
@@ -3800,6 +3781,7 @@
           </wp:inline>
         </w:drawing>
       </w:r>
+      <w:bookmarkEnd w:id="0"/>
     </w:p>
     <w:p>
       <w:pPr>
@@ -3830,15 +3812,15 @@
         <w:jc w:val="both"/>
       </w:pPr>
       <w:r>
+        <w:t>A IDE que está sendo utilizada para desenvolver o projeto é o NETBEANS 8.0.2. A linguagem de programação padrão escolhida para o projeto foi o PHP (Hypertext Preprocessor). O banco de dados que está sendo utilizado é o MYSQL.</w:t>
+      </w:r>
+    </w:p>
+    <w:p>
+      <w:pPr>
+        <w:jc w:val="both"/>
+      </w:pPr>
+      <w:r>
         <w:lastRenderedPageBreak/>
-        <w:t>A IDE que está sendo utilizada para desenvolver o projeto é o NETBEANS 8.0.2. A linguagem de programação padrão escolhida para o projeto foi o PHP (Hypertext Preprocessor). O banco de dados que está sendo utilizado é o MYSQL.</w:t>
-      </w:r>
-    </w:p>
-    <w:p>
-      <w:pPr>
-        <w:jc w:val="both"/>
-      </w:pPr>
-      <w:r>
         <w:t>Foram utilizadas 40 horas</w:t>
       </w:r>
       <w:r>
@@ -3971,7 +3953,6 @@
         <w:pStyle w:val="Ttulo1"/>
       </w:pPr>
       <w:r>
-        <w:lastRenderedPageBreak/>
         <w:t>Referências Bibliográficas</w:t>
       </w:r>
     </w:p>
@@ -4005,10 +3986,21 @@
           <w:szCs w:val="24"/>
           <w:bdr w:val="none" w:sz="0" w:space="0" w:color="auto" w:frame="1"/>
         </w:rPr>
-        <w:t>W3 Schools</w:t>
-      </w:r>
-      <w:bookmarkStart w:id="0" w:name="_GoBack"/>
-      <w:bookmarkEnd w:id="0"/>
+        <w:t xml:space="preserve">W3 </w:t>
+      </w:r>
+      <w:proofErr w:type="spellStart"/>
+      <w:r>
+        <w:rPr>
+          <w:rFonts w:ascii="Arial" w:hAnsi="Arial" w:cs="Arial"/>
+          <w:b w:val="0"/>
+          <w:color w:val="000000"/>
+          <w:sz w:val="24"/>
+          <w:szCs w:val="24"/>
+          <w:bdr w:val="none" w:sz="0" w:space="0" w:color="auto" w:frame="1"/>
+        </w:rPr>
+        <w:t>Schools</w:t>
+      </w:r>
+      <w:proofErr w:type="spellEnd"/>
       <w:r>
         <w:rPr>
           <w:rFonts w:ascii="Arial" w:hAnsi="Arial" w:cs="Arial"/>
@@ -4019,77 +4011,39 @@
         </w:rPr>
         <w:br/>
       </w:r>
-      <w:r>
-        <w:rPr>
-          <w:rFonts w:ascii="Arial" w:hAnsi="Arial" w:cs="Arial"/>
-          <w:color w:val="000000"/>
-          <w:sz w:val="21"/>
-          <w:szCs w:val="21"/>
-          <w:shd w:val="clear" w:color="auto" w:fill="FFFFFF"/>
-        </w:rPr>
-        <w:fldChar w:fldCharType="begin"/>
-      </w:r>
-      <w:r>
-        <w:rPr>
-          <w:rFonts w:ascii="Arial" w:hAnsi="Arial" w:cs="Arial"/>
-          <w:color w:val="000000"/>
-          <w:sz w:val="21"/>
-          <w:szCs w:val="21"/>
-          <w:shd w:val="clear" w:color="auto" w:fill="FFFFFF"/>
-        </w:rPr>
-        <w:instrText xml:space="preserve"> HYPERLINK "http://www.w3schools.com/php/default.asp" </w:instrText>
-      </w:r>
-      <w:r>
-        <w:rPr>
-          <w:rFonts w:ascii="Arial" w:hAnsi="Arial" w:cs="Arial"/>
-          <w:color w:val="000000"/>
-          <w:sz w:val="21"/>
-          <w:szCs w:val="21"/>
-          <w:shd w:val="clear" w:color="auto" w:fill="FFFFFF"/>
-        </w:rPr>
-        <w:fldChar w:fldCharType="separate"/>
-      </w:r>
-      <w:r>
-        <w:rPr>
-          <w:rStyle w:val="Hyperlink"/>
-          <w:rFonts w:ascii="Arial" w:hAnsi="Arial" w:cs="Arial"/>
-          <w:sz w:val="21"/>
-          <w:szCs w:val="21"/>
-          <w:shd w:val="clear" w:color="auto" w:fill="FFFFFF"/>
-        </w:rPr>
-        <w:t>http://www.w3schools.</w:t>
-      </w:r>
-      <w:r>
-        <w:rPr>
-          <w:rStyle w:val="Hyperlink"/>
-          <w:rFonts w:ascii="Arial" w:hAnsi="Arial" w:cs="Arial"/>
-          <w:sz w:val="21"/>
-          <w:szCs w:val="21"/>
-          <w:u w:val="none"/>
-          <w:shd w:val="clear" w:color="auto" w:fill="FFFFFF"/>
-        </w:rPr>
-        <w:t>com</w:t>
-      </w:r>
-      <w:r>
-        <w:rPr>
-          <w:rStyle w:val="Hyperlink"/>
-          <w:rFonts w:ascii="Arial" w:hAnsi="Arial" w:cs="Arial"/>
-          <w:sz w:val="21"/>
-          <w:szCs w:val="21"/>
-          <w:shd w:val="clear" w:color="auto" w:fill="FFFFFF"/>
-        </w:rPr>
-        <w:t>/php/default.asp</w:t>
-      </w:r>
-      <w:r>
-        <w:rPr>
-          <w:rFonts w:ascii="Arial" w:hAnsi="Arial" w:cs="Arial"/>
-          <w:color w:val="000000"/>
-          <w:sz w:val="21"/>
-          <w:szCs w:val="21"/>
-          <w:shd w:val="clear" w:color="auto" w:fill="FFFFFF"/>
-        </w:rPr>
-        <w:fldChar w:fldCharType="end"/>
-      </w:r>
+      <w:hyperlink r:id="rId6" w:history="1">
+        <w:r>
+          <w:rPr>
+            <w:rStyle w:val="Hyperlink"/>
+            <w:rFonts w:ascii="Arial" w:hAnsi="Arial" w:cs="Arial"/>
+            <w:sz w:val="21"/>
+            <w:szCs w:val="21"/>
+            <w:shd w:val="clear" w:color="auto" w:fill="FFFFFF"/>
+          </w:rPr>
+          <w:t>http://www.w3schools.</w:t>
+        </w:r>
+        <w:r>
+          <w:rPr>
+            <w:rStyle w:val="Hyperlink"/>
+            <w:rFonts w:ascii="Arial" w:hAnsi="Arial" w:cs="Arial"/>
+            <w:sz w:val="21"/>
+            <w:szCs w:val="21"/>
+            <w:u w:val="none"/>
+            <w:shd w:val="clear" w:color="auto" w:fill="FFFFFF"/>
+          </w:rPr>
+          <w:t>com</w:t>
+        </w:r>
+        <w:r>
+          <w:rPr>
+            <w:rStyle w:val="Hyperlink"/>
+            <w:rFonts w:ascii="Arial" w:hAnsi="Arial" w:cs="Arial"/>
+            <w:sz w:val="21"/>
+            <w:szCs w:val="21"/>
+            <w:shd w:val="clear" w:color="auto" w:fill="FFFFFF"/>
+          </w:rPr>
+          <w:t>/php/default.asp</w:t>
+        </w:r>
+      </w:hyperlink>
     </w:p>
     <w:p>
       <w:pPr>
@@ -4099,7 +4053,6 @@
           <w:bdr w:val="none" w:sz="0" w:space="0" w:color="auto" w:frame="1"/>
         </w:rPr>
       </w:pPr>
-      <w:proofErr w:type="spellStart"/>
       <w:r>
         <w:rPr>
           <w:color w:val="000000"/>
@@ -4109,7 +4062,6 @@
         </w:rPr>
         <w:t>Fonte</w:t>
       </w:r>
-      <w:proofErr w:type="spellEnd"/>
       <w:r>
         <w:rPr>
           <w:color w:val="000000"/>
@@ -5034,7 +4986,7 @@
 </file>
 
 <file path=customXml/itemProps1.xml><?xml version="1.0" encoding="utf-8"?>
-<ds:datastoreItem xmlns:ds="http://schemas.openxmlformats.org/officeDocument/2006/customXml" ds:itemID="{20A7A0DE-7033-4B74-92EC-DD3035504F4E}">
+<ds:datastoreItem xmlns:ds="http://schemas.openxmlformats.org/officeDocument/2006/customXml" ds:itemID="{3605A986-52AC-4FD3-8583-23FFDF0BD5D6}">
   <ds:schemaRefs>
     <ds:schemaRef ds:uri="http://schemas.openxmlformats.org/officeDocument/2006/bibliography"/>
   </ds:schemaRefs>

</xml_diff>